<commit_message>
Actualización 2 de abril de 2024 - Lap HP
Se actualiza el repositorio con el material del curso.
</commit_message>
<xml_diff>
--- a/Examenes/Parcial_03/Examen_Parcial_03_Grupo_43_Respuestas.docx
+++ b/Examenes/Parcial_03/Examen_Parcial_03_Grupo_43_Respuestas.docx
@@ -284,7 +284,7 @@
               <w:rPr>
                 <w:rFonts w:ascii="Arial" w:hAnsi="Arial" w:cs="Arial"/>
               </w:rPr>
-              <w:t>A</w:t>
+              <w:t>D</w:t>
             </w:r>
           </w:p>
         </w:tc>
@@ -1920,7 +1920,7 @@
               <w:rPr>
                 <w:rFonts w:ascii="Arial" w:hAnsi="Arial" w:cs="Arial"/>
               </w:rPr>
-              <w:t>A</w:t>
+              <w:t>B</w:t>
             </w:r>
           </w:p>
         </w:tc>

</xml_diff>